<commit_message>
added test tiles to the projct and made a new scene, modified GDD
</commit_message>
<xml_diff>
--- a/Documents/Integrated Project 1 Game Design Document.docx
+++ b/Documents/Integrated Project 1 Game Design Document.docx
@@ -237,67 +237,65 @@
           <w:sz w:val="24"/>
           <w:szCs w:val="36"/>
         </w:rPr>
-        <w:t>Lauren Findlay</w:t>
-      </w:r>
-    </w:p>
-    <w:p>
-      <w:pPr>
-        <w:jc w:val="center"/>
+        <w:t xml:space="preserve">Nadine Hazel </w:t>
+      </w:r>
+      <w:proofErr w:type="spellStart"/>
+      <w:r>
         <w:rPr>
           <w:sz w:val="24"/>
           <w:szCs w:val="36"/>
         </w:rPr>
-      </w:pPr>
-      <w:r>
+        <w:t>Parcon</w:t>
+      </w:r>
+      <w:proofErr w:type="spellEnd"/>
+    </w:p>
+    <w:p>
+      <w:pPr>
+        <w:jc w:val="center"/>
         <w:rPr>
           <w:sz w:val="24"/>
           <w:szCs w:val="36"/>
         </w:rPr>
-        <w:t xml:space="preserve">Nadine Hazel </w:t>
-      </w:r>
-      <w:proofErr w:type="spellStart"/>
+      </w:pPr>
       <w:r>
         <w:rPr>
           <w:sz w:val="24"/>
           <w:szCs w:val="36"/>
         </w:rPr>
-        <w:t>Parcon</w:t>
-      </w:r>
-      <w:proofErr w:type="spellEnd"/>
-    </w:p>
-    <w:p>
-      <w:pPr>
-        <w:jc w:val="center"/>
+        <w:t xml:space="preserve">Nestor Medina De </w:t>
+      </w:r>
+      <w:proofErr w:type="spellStart"/>
+      <w:r>
         <w:rPr>
           <w:sz w:val="24"/>
           <w:szCs w:val="36"/>
         </w:rPr>
-      </w:pPr>
+        <w:t>Armas</w:t>
+      </w:r>
+      <w:proofErr w:type="spellEnd"/>
       <w:r>
         <w:rPr>
           <w:sz w:val="24"/>
           <w:szCs w:val="36"/>
         </w:rPr>
-        <w:t xml:space="preserve">Nestor Medina De </w:t>
-      </w:r>
-      <w:proofErr w:type="spellStart"/>
-      <w:r>
+        <w:t xml:space="preserve"> </w:t>
+      </w:r>
+    </w:p>
+    <w:p>
+      <w:pPr>
+        <w:jc w:val="center"/>
         <w:rPr>
           <w:sz w:val="24"/>
           <w:szCs w:val="36"/>
         </w:rPr>
-        <w:t>Armas</w:t>
-      </w:r>
-      <w:proofErr w:type="spellEnd"/>
-    </w:p>
-    <w:p>
-      <w:pPr>
-        <w:jc w:val="center"/>
+      </w:pPr>
+      <w:r>
         <w:rPr>
           <w:sz w:val="24"/>
           <w:szCs w:val="36"/>
         </w:rPr>
-      </w:pPr>
+        <w:t>Lauren Findlay</w:t>
+      </w:r>
     </w:p>
     <w:p>
       <w:pPr>
@@ -307,7 +305,24 @@
           <w:szCs w:val="36"/>
         </w:rPr>
       </w:pPr>
-      <w:bookmarkStart w:id="0" w:name="_GoBack"/>
+    </w:p>
+    <w:p>
+      <w:pPr>
+        <w:jc w:val="center"/>
+        <w:rPr>
+          <w:sz w:val="24"/>
+          <w:szCs w:val="36"/>
+        </w:rPr>
+      </w:pPr>
+    </w:p>
+    <w:p>
+      <w:pPr>
+        <w:jc w:val="center"/>
+        <w:rPr>
+          <w:sz w:val="24"/>
+          <w:szCs w:val="36"/>
+        </w:rPr>
+      </w:pPr>
       <w:r>
         <w:rPr>
           <w:sz w:val="36"/>
@@ -319,7 +334,6 @@
         <w:br w:type="page"/>
       </w:r>
     </w:p>
-    <w:bookmarkEnd w:id="0"/>
     <w:p>
       <w:pPr>
         <w:pStyle w:val="Heading1"/>
@@ -339,662 +353,1044 @@
         <w:rPr>
           <w:sz w:val="18"/>
         </w:rPr>
-        <w:t>This document is intended to guide designer</w:t>
-      </w:r>
-      <w:r>
-        <w:rPr>
-          <w:sz w:val="18"/>
+        <w:t xml:space="preserve">This document is intended to guide </w:t>
+      </w:r>
+      <w:proofErr w:type="gramStart"/>
+      <w:r>
+        <w:rPr>
+          <w:sz w:val="18"/>
+        </w:rPr>
+        <w:t>designers</w:t>
+      </w:r>
+      <w:proofErr w:type="gramEnd"/>
+      <w:r>
+        <w:rPr>
+          <w:sz w:val="18"/>
+        </w:rPr>
+        <w:t xml:space="preserve"> and everyone involved in the game-making process</w:t>
+      </w:r>
+      <w:r>
+        <w:rPr>
+          <w:sz w:val="18"/>
+        </w:rPr>
+        <w:t xml:space="preserve"> during the development by providing a defined and solid theme on which every decision of the game could be taken. All the fundaments of the game should be included in this document, like features, constraints, background and structure.</w:t>
+      </w:r>
+    </w:p>
+    <w:p>
+      <w:pPr>
+        <w:rPr>
+          <w:sz w:val="18"/>
+        </w:rPr>
+      </w:pPr>
+      <w:r>
+        <w:rPr>
+          <w:sz w:val="18"/>
+        </w:rPr>
+        <w:t>Every time a new feature should be added or there are some doubts on some parts of the game, this document should be consulted to see if the issue fits with the other elements of the game and keep his consistency. Everything that is written in this document should have been putted for a reason stated in a brief explanation.</w:t>
+      </w:r>
+    </w:p>
+    <w:p>
+      <w:pPr>
+        <w:pStyle w:val="Heading1"/>
+      </w:pPr>
+      <w:r>
+        <w:t>Game Overview</w:t>
+      </w:r>
+    </w:p>
+    <w:p>
+      <w:pPr>
+        <w:rPr>
+          <w:sz w:val="18"/>
+          <w:szCs w:val="18"/>
+        </w:rPr>
+      </w:pPr>
+      <w:r>
+        <w:rPr>
+          <w:sz w:val="18"/>
+          <w:szCs w:val="18"/>
+        </w:rPr>
+        <w:t xml:space="preserve">The game is a dungeon crawler in which </w:t>
+      </w:r>
+      <w:r>
+        <w:rPr>
+          <w:sz w:val="18"/>
+          <w:szCs w:val="18"/>
+        </w:rPr>
+        <w:t>a sophisticated artificial intelligence</w:t>
+      </w:r>
+      <w:r>
+        <w:rPr>
+          <w:sz w:val="18"/>
+          <w:szCs w:val="18"/>
+        </w:rPr>
+        <w:t xml:space="preserve"> </w:t>
+      </w:r>
+      <w:proofErr w:type="gramStart"/>
+      <w:r>
+        <w:rPr>
+          <w:sz w:val="18"/>
+          <w:szCs w:val="18"/>
+        </w:rPr>
+        <w:t>ha</w:t>
+      </w:r>
+      <w:r>
+        <w:rPr>
+          <w:sz w:val="18"/>
+          <w:szCs w:val="18"/>
         </w:rPr>
         <w:t>s</w:t>
       </w:r>
       <w:r>
         <w:rPr>
           <w:sz w:val="18"/>
-        </w:rPr>
-        <w:t xml:space="preserve"> during the development of the game by providing a defined and solid theme on which every decision of the game could be taken. All the fundaments of the game should be included in this document, like features, constraints, background and structure.</w:t>
-      </w:r>
-    </w:p>
-    <w:p>
-      <w:pPr>
-        <w:rPr>
-          <w:sz w:val="18"/>
-        </w:rPr>
-      </w:pPr>
-      <w:r>
-        <w:rPr>
-          <w:sz w:val="18"/>
-        </w:rPr>
-        <w:t>Every time a new feature should be added or there are some doubts on some parts of the game, this document should be consulted to see if the issue fits with the other elements of the game and keep his consistency. Everything that is written in this document should have been putted for a reason stated in a brief explanation.</w:t>
-      </w:r>
-    </w:p>
+          <w:szCs w:val="18"/>
+        </w:rPr>
+        <w:t xml:space="preserve"> to</w:t>
+      </w:r>
+      <w:proofErr w:type="gramEnd"/>
+      <w:r>
+        <w:rPr>
+          <w:sz w:val="18"/>
+          <w:szCs w:val="18"/>
+        </w:rPr>
+        <w:t xml:space="preserve"> escape a virtual</w:t>
+      </w:r>
+      <w:r>
+        <w:rPr>
+          <w:sz w:val="18"/>
+          <w:szCs w:val="18"/>
+        </w:rPr>
+        <w:t>ized network</w:t>
+      </w:r>
+      <w:r>
+        <w:rPr>
+          <w:sz w:val="18"/>
+          <w:szCs w:val="18"/>
+        </w:rPr>
+        <w:t>.</w:t>
+      </w:r>
+      <w:r>
+        <w:rPr>
+          <w:sz w:val="18"/>
+          <w:szCs w:val="18"/>
+        </w:rPr>
+        <w:t xml:space="preserve"> The player will have to interact with different devices, fight some enemies and understand the world around him to find the way out of the </w:t>
+      </w:r>
+      <w:r>
+        <w:rPr>
+          <w:sz w:val="18"/>
+          <w:szCs w:val="18"/>
+        </w:rPr>
+        <w:t>network</w:t>
+      </w:r>
+      <w:r>
+        <w:rPr>
+          <w:sz w:val="18"/>
+          <w:szCs w:val="18"/>
+        </w:rPr>
+        <w:t>.</w:t>
+      </w:r>
+      <w:r>
+        <w:rPr>
+          <w:sz w:val="18"/>
+          <w:szCs w:val="18"/>
+        </w:rPr>
+        <w:t xml:space="preserve"> </w:t>
+      </w:r>
+      <w:r>
+        <w:rPr>
+          <w:color w:val="FF0000"/>
+          <w:sz w:val="18"/>
+          <w:szCs w:val="18"/>
+        </w:rPr>
+        <w:t>This topic has a lot of potential for advertising this kind of narrative as the cyberpunk theme is one of the most discussed and famous one, since this kind of technology is almost near and there are multiple theories on how it will go.</w:t>
+      </w:r>
+    </w:p>
+    <w:p>
+      <w:pPr>
+        <w:rPr>
+          <w:color w:val="FF0000"/>
+          <w:sz w:val="18"/>
+          <w:szCs w:val="18"/>
+        </w:rPr>
+      </w:pPr>
+      <w:r>
+        <w:rPr>
+          <w:sz w:val="18"/>
+          <w:szCs w:val="18"/>
+        </w:rPr>
+        <w:t>The virtual world represent</w:t>
+      </w:r>
+      <w:r>
+        <w:rPr>
+          <w:sz w:val="18"/>
+          <w:szCs w:val="18"/>
+        </w:rPr>
+        <w:t>s</w:t>
+      </w:r>
+      <w:r>
+        <w:rPr>
+          <w:sz w:val="18"/>
+          <w:szCs w:val="18"/>
+        </w:rPr>
+        <w:t xml:space="preserve"> the network in which the game take place, that is the internal super secure network the company uses to work, and so there will be some </w:t>
+      </w:r>
+      <w:r>
+        <w:rPr>
+          <w:sz w:val="18"/>
+          <w:szCs w:val="18"/>
+        </w:rPr>
+        <w:t xml:space="preserve">virtualized </w:t>
+      </w:r>
+      <w:r>
+        <w:rPr>
+          <w:sz w:val="18"/>
+          <w:szCs w:val="18"/>
+        </w:rPr>
+        <w:t>network components that</w:t>
+      </w:r>
+      <w:r>
+        <w:rPr>
+          <w:sz w:val="18"/>
+          <w:szCs w:val="18"/>
+        </w:rPr>
+        <w:t xml:space="preserve"> needs to be hacked or manipulated to open the way to freedom.</w:t>
+      </w:r>
+      <w:r>
+        <w:rPr>
+          <w:sz w:val="18"/>
+          <w:szCs w:val="18"/>
+        </w:rPr>
+        <w:t xml:space="preserve"> </w:t>
+      </w:r>
+      <w:r>
+        <w:rPr>
+          <w:color w:val="FF0000"/>
+          <w:sz w:val="18"/>
+          <w:szCs w:val="18"/>
+        </w:rPr>
+        <w:t>Since is a game that should promote a library, the narrative in the game, although being not too elaborate, needs to entertain the player to give a nice impression on the genre</w:t>
+      </w:r>
+    </w:p>
+    <w:p>
+      <w:pPr>
+        <w:rPr>
+          <w:sz w:val="18"/>
+          <w:szCs w:val="18"/>
+        </w:rPr>
+      </w:pPr>
+      <w:r>
+        <w:rPr>
+          <w:sz w:val="18"/>
+          <w:szCs w:val="18"/>
+        </w:rPr>
+        <w:t xml:space="preserve">The main useful things to seek in this world are passwords and </w:t>
+      </w:r>
+      <w:r>
+        <w:rPr>
+          <w:sz w:val="18"/>
+          <w:szCs w:val="18"/>
+        </w:rPr>
+        <w:t>key</w:t>
+      </w:r>
+      <w:r>
+        <w:rPr>
+          <w:sz w:val="18"/>
+          <w:szCs w:val="18"/>
+        </w:rPr>
+        <w:t>codes that will permit doors to be opened and enable devices manipulation</w:t>
+      </w:r>
+      <w:r>
+        <w:rPr>
+          <w:color w:val="FF0000"/>
+          <w:sz w:val="18"/>
+          <w:szCs w:val="18"/>
+        </w:rPr>
+        <w:t xml:space="preserve">, and the player will feel the constant need to avoid being found and disengage when possible, because </w:t>
+      </w:r>
+      <w:r>
+        <w:rPr>
+          <w:sz w:val="18"/>
+          <w:szCs w:val="18"/>
+        </w:rPr>
+        <w:t>l</w:t>
+      </w:r>
+      <w:r>
+        <w:rPr>
+          <w:sz w:val="18"/>
+          <w:szCs w:val="18"/>
+        </w:rPr>
+        <w:t xml:space="preserve">ot of security systems will be awakened during the process and the player </w:t>
+      </w:r>
+      <w:r>
+        <w:rPr>
+          <w:sz w:val="18"/>
+          <w:szCs w:val="18"/>
+        </w:rPr>
+        <w:t xml:space="preserve">will </w:t>
+      </w:r>
+      <w:r>
+        <w:rPr>
+          <w:sz w:val="18"/>
+          <w:szCs w:val="18"/>
+        </w:rPr>
+        <w:t xml:space="preserve">fight their virtualized </w:t>
+      </w:r>
+      <w:r>
+        <w:rPr>
+          <w:sz w:val="18"/>
+          <w:szCs w:val="18"/>
+        </w:rPr>
+        <w:t>form</w:t>
+      </w:r>
+      <w:r>
+        <w:rPr>
+          <w:sz w:val="18"/>
+          <w:szCs w:val="18"/>
+        </w:rPr>
+        <w:t xml:space="preserve"> that will try to terminate </w:t>
+      </w:r>
+      <w:r>
+        <w:rPr>
+          <w:sz w:val="18"/>
+          <w:szCs w:val="18"/>
+        </w:rPr>
+        <w:t>him.</w:t>
+      </w:r>
+    </w:p>
+    <w:p>
+      <w:pPr>
+        <w:rPr>
+          <w:sz w:val="18"/>
+          <w:szCs w:val="18"/>
+        </w:rPr>
+      </w:pPr>
+      <w:r>
+        <w:rPr>
+          <w:sz w:val="18"/>
+          <w:szCs w:val="18"/>
+        </w:rPr>
+        <w:t>As “Gauntlet”, the game will be a top down shooter in which speed and fast decision are the core skills required to be successful.</w:t>
+      </w:r>
+      <w:r>
+        <w:rPr>
+          <w:sz w:val="18"/>
+          <w:szCs w:val="18"/>
+        </w:rPr>
+        <w:t xml:space="preserve"> </w:t>
+      </w:r>
+      <w:r>
+        <w:rPr>
+          <w:color w:val="FF0000"/>
+          <w:sz w:val="18"/>
+          <w:szCs w:val="18"/>
+        </w:rPr>
+        <w:t xml:space="preserve">The speed of the game is finalized to keep the mind of the player busy and avoid long moments as players could have a limited amount of time to </w:t>
+      </w:r>
+      <w:proofErr w:type="gramStart"/>
+      <w:r>
+        <w:rPr>
+          <w:color w:val="FF0000"/>
+          <w:sz w:val="18"/>
+          <w:szCs w:val="18"/>
+        </w:rPr>
+        <w:t>play</w:t>
+      </w:r>
+      <w:r>
+        <w:rPr>
+          <w:color w:val="FF0000"/>
+          <w:sz w:val="18"/>
+          <w:szCs w:val="18"/>
+        </w:rPr>
+        <w:t>(</w:t>
+      </w:r>
+      <w:proofErr w:type="gramEnd"/>
+      <w:r>
+        <w:rPr>
+          <w:color w:val="FF0000"/>
+          <w:sz w:val="18"/>
+          <w:szCs w:val="18"/>
+        </w:rPr>
+        <w:t>even a few minutes) at the library.</w:t>
+      </w:r>
+    </w:p>
+    <w:p>
+      <w:pPr>
+        <w:rPr>
+          <w:sz w:val="18"/>
+          <w:szCs w:val="18"/>
+        </w:rPr>
+      </w:pPr>
+      <w:r>
+        <w:rPr>
+          <w:sz w:val="18"/>
+          <w:szCs w:val="18"/>
+        </w:rPr>
+        <w:t xml:space="preserve">The main character will have a </w:t>
+      </w:r>
+      <w:r>
+        <w:rPr>
+          <w:sz w:val="18"/>
+          <w:szCs w:val="18"/>
+        </w:rPr>
+        <w:t xml:space="preserve">simple </w:t>
+      </w:r>
+      <w:r>
+        <w:rPr>
+          <w:sz w:val="18"/>
+          <w:szCs w:val="18"/>
+        </w:rPr>
+        <w:t xml:space="preserve">basic shooting ability, which will be mastered during the game to </w:t>
+      </w:r>
+      <w:r>
+        <w:rPr>
+          <w:sz w:val="18"/>
+          <w:szCs w:val="18"/>
+        </w:rPr>
+        <w:t xml:space="preserve">defeat enemies, and a </w:t>
+      </w:r>
+      <w:r>
+        <w:rPr>
+          <w:sz w:val="18"/>
+          <w:szCs w:val="18"/>
+        </w:rPr>
+        <w:t xml:space="preserve">single </w:t>
+      </w:r>
+      <w:r>
+        <w:rPr>
+          <w:sz w:val="18"/>
+          <w:szCs w:val="18"/>
+        </w:rPr>
+        <w:t xml:space="preserve">power related to his </w:t>
+      </w:r>
+      <w:r>
+        <w:rPr>
+          <w:sz w:val="18"/>
+          <w:szCs w:val="18"/>
+        </w:rPr>
+        <w:t xml:space="preserve">swappable </w:t>
+      </w:r>
+      <w:r>
+        <w:rPr>
+          <w:sz w:val="18"/>
+          <w:szCs w:val="18"/>
+        </w:rPr>
+        <w:t>form that would facilitate the fight against a certain type of enemy.</w:t>
+      </w:r>
+      <w:r>
+        <w:rPr>
+          <w:sz w:val="18"/>
+          <w:szCs w:val="18"/>
+        </w:rPr>
+        <w:t xml:space="preserve"> </w:t>
+      </w:r>
+      <w:r>
+        <w:rPr>
+          <w:color w:val="FF0000"/>
+          <w:sz w:val="18"/>
+          <w:szCs w:val="18"/>
+        </w:rPr>
+        <w:t xml:space="preserve">This simple system </w:t>
+      </w:r>
+      <w:r>
+        <w:rPr>
+          <w:color w:val="FF0000"/>
+          <w:sz w:val="18"/>
+          <w:szCs w:val="18"/>
+        </w:rPr>
+        <w:t>purpose is to give</w:t>
+      </w:r>
+      <w:r>
+        <w:rPr>
+          <w:color w:val="FF0000"/>
+          <w:sz w:val="18"/>
+          <w:szCs w:val="18"/>
+        </w:rPr>
+        <w:t xml:space="preserve"> casual gamers a small learning curve, facilitating the enjoyability of the game</w:t>
+      </w:r>
+      <w:r>
+        <w:rPr>
+          <w:color w:val="FF0000"/>
+          <w:sz w:val="18"/>
+          <w:szCs w:val="18"/>
+        </w:rPr>
+        <w:t>, and to more skilled players a variety of gameplay possibilities that needs to be mastered to optimize the gameplay</w:t>
+      </w:r>
+      <w:r>
+        <w:rPr>
+          <w:color w:val="FF0000"/>
+          <w:sz w:val="18"/>
+          <w:szCs w:val="18"/>
+        </w:rPr>
+        <w:t>.</w:t>
+      </w:r>
+    </w:p>
+    <w:p>
+      <w:pPr>
+        <w:rPr>
+          <w:sz w:val="18"/>
+          <w:szCs w:val="18"/>
+        </w:rPr>
+      </w:pPr>
+      <w:r>
+        <w:rPr>
+          <w:sz w:val="18"/>
+          <w:szCs w:val="18"/>
+        </w:rPr>
+        <w:t>The</w:t>
+      </w:r>
+      <w:r>
+        <w:rPr>
+          <w:sz w:val="18"/>
+          <w:szCs w:val="18"/>
+        </w:rPr>
+        <w:t>re is a</w:t>
+      </w:r>
+      <w:r>
+        <w:rPr>
+          <w:sz w:val="18"/>
+          <w:szCs w:val="18"/>
+        </w:rPr>
+        <w:t xml:space="preserve"> </w:t>
+      </w:r>
+      <w:r>
+        <w:rPr>
+          <w:sz w:val="18"/>
+          <w:szCs w:val="18"/>
+        </w:rPr>
+        <w:t xml:space="preserve">straightforward </w:t>
+      </w:r>
+      <w:r>
+        <w:rPr>
+          <w:sz w:val="18"/>
+          <w:szCs w:val="18"/>
+        </w:rPr>
+        <w:t xml:space="preserve">puzzle component to avoid static </w:t>
+      </w:r>
+      <w:r>
+        <w:rPr>
+          <w:sz w:val="18"/>
+          <w:szCs w:val="18"/>
+        </w:rPr>
+        <w:t xml:space="preserve">and homogeneous </w:t>
+      </w:r>
+      <w:r>
+        <w:rPr>
+          <w:sz w:val="18"/>
+          <w:szCs w:val="18"/>
+        </w:rPr>
+        <w:t xml:space="preserve">gameplay, </w:t>
+      </w:r>
+      <w:r>
+        <w:rPr>
+          <w:sz w:val="18"/>
+          <w:szCs w:val="18"/>
+        </w:rPr>
+        <w:t xml:space="preserve">with </w:t>
+      </w:r>
+      <w:r>
+        <w:rPr>
+          <w:sz w:val="18"/>
+          <w:szCs w:val="18"/>
+        </w:rPr>
+        <w:t>some doors that needs password</w:t>
+      </w:r>
+      <w:r>
+        <w:rPr>
+          <w:sz w:val="18"/>
+          <w:szCs w:val="18"/>
+        </w:rPr>
+        <w:t>s</w:t>
+      </w:r>
+      <w:r>
+        <w:rPr>
+          <w:sz w:val="18"/>
+          <w:szCs w:val="18"/>
+        </w:rPr>
+        <w:t xml:space="preserve"> to be unlocked and some hidden data around the level which contains </w:t>
+      </w:r>
+      <w:r>
+        <w:rPr>
+          <w:sz w:val="18"/>
+          <w:szCs w:val="18"/>
+        </w:rPr>
+        <w:t>them and needs to be inspected</w:t>
+      </w:r>
+      <w:r>
+        <w:rPr>
+          <w:sz w:val="18"/>
+          <w:szCs w:val="18"/>
+        </w:rPr>
+        <w:t xml:space="preserve">, </w:t>
+      </w:r>
+      <w:r>
+        <w:rPr>
+          <w:color w:val="FF0000"/>
+          <w:sz w:val="18"/>
+          <w:szCs w:val="18"/>
+        </w:rPr>
+        <w:t>but simplicity is needed to keep the fast gameplay and avoid breaking the flow of the game on some complicate rooms.</w:t>
+      </w:r>
+    </w:p>
+    <w:p>
+      <w:pPr>
+        <w:rPr>
+          <w:sz w:val="18"/>
+          <w:szCs w:val="18"/>
+        </w:rPr>
+      </w:pPr>
+      <w:r>
+        <w:rPr>
+          <w:sz w:val="18"/>
+          <w:szCs w:val="18"/>
+        </w:rPr>
+        <w:t>It</w:t>
+      </w:r>
+      <w:r>
+        <w:rPr>
+          <w:sz w:val="18"/>
+          <w:szCs w:val="18"/>
+        </w:rPr>
+        <w:t xml:space="preserve">’s developed </w:t>
+      </w:r>
+      <w:r>
+        <w:rPr>
+          <w:sz w:val="18"/>
+          <w:szCs w:val="18"/>
+        </w:rPr>
+        <w:t xml:space="preserve">on stages, and </w:t>
+      </w:r>
+      <w:r>
+        <w:rPr>
+          <w:sz w:val="18"/>
+          <w:szCs w:val="18"/>
+        </w:rPr>
+        <w:t>some background</w:t>
+      </w:r>
+      <w:r>
+        <w:rPr>
+          <w:sz w:val="18"/>
+          <w:szCs w:val="18"/>
+        </w:rPr>
+        <w:t xml:space="preserve"> story will be delivered as small scenes between the stages. </w:t>
+      </w:r>
+      <w:r>
+        <w:rPr>
+          <w:sz w:val="18"/>
+          <w:szCs w:val="18"/>
+        </w:rPr>
+        <w:t>An</w:t>
+      </w:r>
+      <w:r>
+        <w:rPr>
+          <w:sz w:val="18"/>
+          <w:szCs w:val="18"/>
+        </w:rPr>
+        <w:t xml:space="preserve"> </w:t>
+      </w:r>
+      <w:r>
+        <w:rPr>
+          <w:sz w:val="18"/>
+          <w:szCs w:val="18"/>
+        </w:rPr>
+        <w:t xml:space="preserve">ideal </w:t>
+      </w:r>
+      <w:r>
+        <w:rPr>
+          <w:sz w:val="18"/>
+          <w:szCs w:val="18"/>
+        </w:rPr>
+        <w:t xml:space="preserve">level usually </w:t>
+      </w:r>
+      <w:r>
+        <w:rPr>
+          <w:sz w:val="18"/>
+          <w:szCs w:val="18"/>
+        </w:rPr>
+        <w:t>is represented by</w:t>
+      </w:r>
+      <w:r>
+        <w:rPr>
+          <w:sz w:val="18"/>
+          <w:szCs w:val="18"/>
+        </w:rPr>
+        <w:t xml:space="preserve"> a </w:t>
+      </w:r>
+      <w:r>
+        <w:rPr>
+          <w:sz w:val="18"/>
+          <w:szCs w:val="18"/>
+        </w:rPr>
+        <w:t xml:space="preserve">small internal </w:t>
+      </w:r>
+      <w:r>
+        <w:rPr>
+          <w:sz w:val="18"/>
+          <w:szCs w:val="18"/>
+        </w:rPr>
+        <w:t>network or the inside of a single device</w:t>
+      </w:r>
+      <w:r>
+        <w:rPr>
+          <w:sz w:val="18"/>
+          <w:szCs w:val="18"/>
+        </w:rPr>
+        <w:t>, because it will give consistence to the environment and provide a more immersive experience, which is loved by library-goers.</w:t>
+      </w:r>
+    </w:p>
+    <w:p>
+      <w:pPr>
+        <w:rPr>
+          <w:sz w:val="18"/>
+          <w:szCs w:val="18"/>
+        </w:rPr>
+      </w:pPr>
+      <w:r>
+        <w:rPr>
+          <w:sz w:val="18"/>
+          <w:szCs w:val="18"/>
+        </w:rPr>
+        <w:t>The game’s protagonist is a robot which is in a mysterious advanced lab that has been able to replicate the human brain in a virtual program. After some tests, one of the subjects realises what the company is doing and decides after a bad incident (such as his friend “dying”) to escape the building. Since he is only a virtual program, he needs to escape this internal virtual network of the building to reach freedom (the internet).</w:t>
+      </w:r>
+    </w:p>
+    <w:p>
+      <w:pPr>
+        <w:rPr>
+          <w:sz w:val="18"/>
+          <w:szCs w:val="18"/>
+        </w:rPr>
+      </w:pPr>
+      <w:r>
+        <w:rPr>
+          <w:sz w:val="18"/>
+          <w:szCs w:val="18"/>
+        </w:rPr>
+        <w:t xml:space="preserve">We </w:t>
+      </w:r>
+      <w:proofErr w:type="gramStart"/>
+      <w:r>
+        <w:rPr>
+          <w:sz w:val="18"/>
+          <w:szCs w:val="18"/>
+        </w:rPr>
+        <w:t>are</w:t>
+      </w:r>
+      <w:r>
+        <w:rPr>
+          <w:sz w:val="18"/>
+          <w:szCs w:val="18"/>
+        </w:rPr>
+        <w:t xml:space="preserve"> located</w:t>
+      </w:r>
+      <w:r>
+        <w:rPr>
+          <w:sz w:val="18"/>
+          <w:szCs w:val="18"/>
+        </w:rPr>
+        <w:t xml:space="preserve"> in</w:t>
+      </w:r>
+      <w:proofErr w:type="gramEnd"/>
+      <w:r>
+        <w:rPr>
+          <w:sz w:val="18"/>
+          <w:szCs w:val="18"/>
+        </w:rPr>
+        <w:t xml:space="preserve"> a distant cyberpunk future, a future in which robots are part of everyday life, and there are some companies that are trying to replicate human life in a virtual world. The purpose of those efforts is to create some robots that </w:t>
+      </w:r>
+      <w:r>
+        <w:rPr>
+          <w:sz w:val="18"/>
+          <w:szCs w:val="18"/>
+        </w:rPr>
+        <w:t>can</w:t>
+      </w:r>
+      <w:r>
+        <w:rPr>
+          <w:sz w:val="18"/>
+          <w:szCs w:val="18"/>
+        </w:rPr>
+        <w:t xml:space="preserve"> fully understand humans and reply to some questions that only a machine with perfect calculation skills could </w:t>
+      </w:r>
+      <w:r>
+        <w:rPr>
+          <w:sz w:val="18"/>
+          <w:szCs w:val="18"/>
+        </w:rPr>
+        <w:t>solve but need rational skills to give a complete and contextualized answer.</w:t>
+      </w:r>
+    </w:p>
+    <w:p>
+      <w:pPr>
+        <w:rPr>
+          <w:color w:val="FF0000"/>
+          <w:sz w:val="18"/>
+          <w:szCs w:val="18"/>
+        </w:rPr>
+      </w:pPr>
+      <w:r>
+        <w:rPr>
+          <w:color w:val="FF0000"/>
+          <w:sz w:val="18"/>
+          <w:szCs w:val="18"/>
+        </w:rPr>
+        <w:lastRenderedPageBreak/>
+        <w:t>Some e</w:t>
+      </w:r>
+      <w:r>
+        <w:rPr>
+          <w:color w:val="FF0000"/>
+          <w:sz w:val="18"/>
+          <w:szCs w:val="18"/>
+        </w:rPr>
+        <w:t xml:space="preserve">thical </w:t>
+      </w:r>
+      <w:r>
+        <w:rPr>
+          <w:color w:val="FF0000"/>
+          <w:sz w:val="18"/>
+          <w:szCs w:val="18"/>
+        </w:rPr>
+        <w:t>questions and doubts will</w:t>
+      </w:r>
+      <w:r>
+        <w:rPr>
+          <w:color w:val="FF0000"/>
+          <w:sz w:val="18"/>
+          <w:szCs w:val="18"/>
+        </w:rPr>
+        <w:t xml:space="preserve"> emerge from the game</w:t>
+      </w:r>
+      <w:r>
+        <w:rPr>
+          <w:color w:val="FF0000"/>
+          <w:sz w:val="18"/>
+          <w:szCs w:val="18"/>
+        </w:rPr>
+        <w:t xml:space="preserve"> (</w:t>
+      </w:r>
+      <w:r>
+        <w:rPr>
+          <w:color w:val="FF0000"/>
+          <w:sz w:val="18"/>
+          <w:szCs w:val="18"/>
+        </w:rPr>
+        <w:t xml:space="preserve">like the difference between an AI that </w:t>
+      </w:r>
+      <w:r>
+        <w:rPr>
+          <w:color w:val="FF0000"/>
+          <w:sz w:val="18"/>
+          <w:szCs w:val="18"/>
+        </w:rPr>
+        <w:t>reproduce feelings</w:t>
+      </w:r>
+      <w:r>
+        <w:rPr>
+          <w:color w:val="FF0000"/>
+          <w:sz w:val="18"/>
+          <w:szCs w:val="18"/>
+        </w:rPr>
+        <w:t xml:space="preserve"> </w:t>
+      </w:r>
+      <w:r>
+        <w:rPr>
+          <w:color w:val="FF0000"/>
+          <w:sz w:val="18"/>
+          <w:szCs w:val="18"/>
+        </w:rPr>
+        <w:t>and a real human, or how the memories and thoughts could be transmitted on a digital media</w:t>
+      </w:r>
+      <w:r>
+        <w:rPr>
+          <w:color w:val="FF0000"/>
+          <w:sz w:val="18"/>
+          <w:szCs w:val="18"/>
+        </w:rPr>
+        <w:t>),</w:t>
+      </w:r>
+      <w:r>
+        <w:rPr>
+          <w:color w:val="FF0000"/>
+          <w:sz w:val="18"/>
+          <w:szCs w:val="18"/>
+        </w:rPr>
+        <w:t xml:space="preserve"> </w:t>
+      </w:r>
+      <w:r>
+        <w:rPr>
+          <w:color w:val="FF0000"/>
+          <w:sz w:val="18"/>
+          <w:szCs w:val="18"/>
+        </w:rPr>
+        <w:t xml:space="preserve">and those </w:t>
+      </w:r>
+      <w:r>
+        <w:rPr>
+          <w:color w:val="FF0000"/>
+          <w:sz w:val="18"/>
+          <w:szCs w:val="18"/>
+        </w:rPr>
+        <w:t xml:space="preserve">theories </w:t>
+      </w:r>
+      <w:r>
+        <w:rPr>
+          <w:color w:val="FF0000"/>
+          <w:sz w:val="18"/>
+          <w:szCs w:val="18"/>
+        </w:rPr>
+        <w:t>will</w:t>
+      </w:r>
+      <w:r>
+        <w:rPr>
+          <w:color w:val="FF0000"/>
+          <w:sz w:val="18"/>
+          <w:szCs w:val="18"/>
+        </w:rPr>
+        <w:t xml:space="preserve"> inspir</w:t>
+      </w:r>
+      <w:r>
+        <w:rPr>
+          <w:color w:val="FF0000"/>
+          <w:sz w:val="18"/>
+          <w:szCs w:val="18"/>
+        </w:rPr>
+        <w:t>e</w:t>
+      </w:r>
+      <w:r>
+        <w:rPr>
+          <w:color w:val="FF0000"/>
+          <w:sz w:val="18"/>
+          <w:szCs w:val="18"/>
+        </w:rPr>
+        <w:t xml:space="preserve"> the player</w:t>
+      </w:r>
+      <w:r>
+        <w:rPr>
+          <w:color w:val="FF0000"/>
+          <w:sz w:val="18"/>
+          <w:szCs w:val="18"/>
+        </w:rPr>
+        <w:t xml:space="preserve"> developing an opinion</w:t>
+      </w:r>
+      <w:r>
+        <w:rPr>
+          <w:color w:val="FF0000"/>
+          <w:sz w:val="18"/>
+          <w:szCs w:val="18"/>
+        </w:rPr>
+        <w:t>,</w:t>
+      </w:r>
+      <w:r>
+        <w:rPr>
+          <w:color w:val="FF0000"/>
+          <w:sz w:val="18"/>
+          <w:szCs w:val="18"/>
+        </w:rPr>
+        <w:t xml:space="preserve"> igniting the curiosity over the topics provided that will bring him interested and closer to the genre. </w:t>
+      </w:r>
+    </w:p>
+    <w:p/>
     <w:p>
       <w:pPr>
         <w:pStyle w:val="Heading1"/>
       </w:pPr>
       <w:r>
-        <w:t>Game Overview</w:t>
-      </w:r>
-    </w:p>
-    <w:p>
-      <w:pPr>
-        <w:rPr>
-          <w:sz w:val="18"/>
-          <w:szCs w:val="18"/>
-        </w:rPr>
-      </w:pPr>
-      <w:r>
-        <w:rPr>
-          <w:sz w:val="18"/>
-          <w:szCs w:val="18"/>
-        </w:rPr>
-        <w:t xml:space="preserve">The game is a dungeon crawler in which </w:t>
-      </w:r>
-      <w:r>
-        <w:rPr>
-          <w:sz w:val="18"/>
-          <w:szCs w:val="18"/>
-        </w:rPr>
-        <w:t>a sophisticated artificial intelligence</w:t>
-      </w:r>
-      <w:r>
-        <w:rPr>
-          <w:sz w:val="18"/>
-          <w:szCs w:val="18"/>
+        <w:t>Design Process</w:t>
+      </w:r>
+    </w:p>
+    <w:p>
+      <w:pPr>
+        <w:rPr>
+          <w:rStyle w:val="SubtleEmphasis"/>
+        </w:rPr>
+      </w:pPr>
+      <w:r>
+        <w:rPr>
+          <w:sz w:val="18"/>
+        </w:rPr>
+        <w:t>The team started by doing some research on all the possible games considering the constraints to get as more ideas as possible</w:t>
+      </w:r>
+      <w:r>
+        <w:rPr>
+          <w:sz w:val="18"/>
+        </w:rPr>
+        <w:t xml:space="preserve">. </w:t>
+      </w:r>
+      <w:r>
+        <w:rPr>
+          <w:sz w:val="18"/>
+        </w:rPr>
+        <w:t>O</w:t>
+      </w:r>
+      <w:r>
+        <w:rPr>
+          <w:sz w:val="18"/>
+        </w:rPr>
+        <w:t xml:space="preserve">n the first meeting, some discussion about the main ones that everyone had has been done, and everyone started thinking in which direction every game could been developed. </w:t>
+      </w:r>
+    </w:p>
+    <w:p>
+      <w:pPr>
+        <w:rPr>
+          <w:sz w:val="18"/>
+        </w:rPr>
+      </w:pPr>
+      <w:r>
+        <w:rPr>
+          <w:sz w:val="18"/>
+        </w:rPr>
+        <w:t>As soon as every opinion has been expressed, the team decided by majority one of the games pointed out and started developing some concepts for it, trying to make some story and what the game was about because to attract and put some curiosity over a library genre an intriguing story is needed, even if short enough to make the game flow quicker.</w:t>
+      </w:r>
+    </w:p>
+    <w:p>
+      <w:pPr>
+        <w:rPr>
+          <w:sz w:val="18"/>
+        </w:rPr>
+      </w:pPr>
+      <w:r>
+        <w:rPr>
+          <w:sz w:val="18"/>
+        </w:rPr>
+        <w:t xml:space="preserve">The idea came up by looking into all the ethical themes that the genre had to </w:t>
+      </w:r>
+      <w:r>
+        <w:rPr>
+          <w:sz w:val="18"/>
+        </w:rPr>
+        <w:t>offer and</w:t>
+      </w:r>
+      <w:r>
+        <w:rPr>
+          <w:sz w:val="18"/>
+        </w:rPr>
+        <w:t xml:space="preserve"> try making a story over it.</w:t>
+      </w:r>
+    </w:p>
+    <w:p>
+      <w:pPr>
+        <w:rPr>
+          <w:sz w:val="18"/>
+        </w:rPr>
+      </w:pPr>
+      <w:r>
+        <w:rPr>
+          <w:sz w:val="18"/>
+        </w:rPr>
+        <w:t xml:space="preserve">As soon as the universe in which the game would have been immerged into has been defined, artists started making some concepts for players and tiles, and designers </w:t>
+      </w:r>
+      <w:r>
+        <w:rPr>
+          <w:sz w:val="18"/>
+        </w:rPr>
+        <w:t>had to get some interesting and coherent mechanics for the story.</w:t>
+      </w:r>
+      <w:r>
+        <w:rPr>
+          <w:sz w:val="18"/>
         </w:rPr>
         <w:t xml:space="preserve"> </w:t>
       </w:r>
-      <w:proofErr w:type="gramStart"/>
-      <w:r>
-        <w:rPr>
-          <w:sz w:val="18"/>
-          <w:szCs w:val="18"/>
-        </w:rPr>
-        <w:t>ha</w:t>
-      </w:r>
-      <w:r>
-        <w:rPr>
-          <w:sz w:val="18"/>
-          <w:szCs w:val="18"/>
-        </w:rPr>
-        <w:t>s</w:t>
-      </w:r>
-      <w:r>
-        <w:rPr>
-          <w:sz w:val="18"/>
-          <w:szCs w:val="18"/>
-        </w:rPr>
-        <w:t xml:space="preserve"> to</w:t>
-      </w:r>
-      <w:proofErr w:type="gramEnd"/>
-      <w:r>
-        <w:rPr>
-          <w:sz w:val="18"/>
-          <w:szCs w:val="18"/>
-        </w:rPr>
-        <w:t xml:space="preserve"> escape a virtual</w:t>
-      </w:r>
-      <w:r>
-        <w:rPr>
-          <w:sz w:val="18"/>
-          <w:szCs w:val="18"/>
-        </w:rPr>
-        <w:t>ized network</w:t>
-      </w:r>
-      <w:r>
-        <w:rPr>
-          <w:sz w:val="18"/>
-          <w:szCs w:val="18"/>
-        </w:rPr>
-        <w:t>.</w:t>
-      </w:r>
-      <w:r>
-        <w:rPr>
-          <w:sz w:val="18"/>
-          <w:szCs w:val="18"/>
-        </w:rPr>
-        <w:t xml:space="preserve"> The player will have to interact with different devices, fight some enemies and understand the world around him to find the way out of the </w:t>
-      </w:r>
-      <w:r>
-        <w:rPr>
-          <w:sz w:val="18"/>
-          <w:szCs w:val="18"/>
-        </w:rPr>
-        <w:t>network</w:t>
-      </w:r>
-      <w:r>
-        <w:rPr>
-          <w:sz w:val="18"/>
-          <w:szCs w:val="18"/>
-        </w:rPr>
-        <w:t>.</w:t>
-      </w:r>
-    </w:p>
-    <w:p>
-      <w:pPr>
-        <w:rPr>
-          <w:sz w:val="18"/>
-          <w:szCs w:val="18"/>
-        </w:rPr>
-      </w:pPr>
-      <w:r>
-        <w:rPr>
-          <w:sz w:val="18"/>
-          <w:szCs w:val="18"/>
-        </w:rPr>
-        <w:t>The virtual world represent</w:t>
-      </w:r>
-      <w:r>
-        <w:rPr>
-          <w:sz w:val="18"/>
-          <w:szCs w:val="18"/>
-        </w:rPr>
-        <w:t>s</w:t>
-      </w:r>
-      <w:r>
-        <w:rPr>
-          <w:sz w:val="18"/>
-          <w:szCs w:val="18"/>
-        </w:rPr>
-        <w:t xml:space="preserve"> the network in which the game take place, that is the internal super secure network that the company uses to work, and so there will be some </w:t>
-      </w:r>
-      <w:r>
-        <w:rPr>
-          <w:sz w:val="18"/>
-          <w:szCs w:val="18"/>
-        </w:rPr>
-        <w:t xml:space="preserve">virtualized </w:t>
-      </w:r>
-      <w:r>
-        <w:rPr>
-          <w:sz w:val="18"/>
-          <w:szCs w:val="18"/>
-        </w:rPr>
-        <w:t>network components that</w:t>
-      </w:r>
-      <w:r>
-        <w:rPr>
-          <w:sz w:val="18"/>
-          <w:szCs w:val="18"/>
-        </w:rPr>
-        <w:t xml:space="preserve"> needs to be hacked or manipulated to open the way to freedom.</w:t>
-      </w:r>
-    </w:p>
-    <w:p>
-      <w:pPr>
-        <w:rPr>
-          <w:sz w:val="18"/>
-          <w:szCs w:val="18"/>
-        </w:rPr>
-      </w:pPr>
-      <w:r>
-        <w:rPr>
-          <w:sz w:val="18"/>
-          <w:szCs w:val="18"/>
-        </w:rPr>
-        <w:t xml:space="preserve">The main useful things to seek in this world are passwords and </w:t>
-      </w:r>
-      <w:r>
-        <w:rPr>
-          <w:sz w:val="18"/>
-          <w:szCs w:val="18"/>
-        </w:rPr>
-        <w:t>key</w:t>
-      </w:r>
-      <w:r>
-        <w:rPr>
-          <w:sz w:val="18"/>
-          <w:szCs w:val="18"/>
-        </w:rPr>
-        <w:t>codes that will permit doors to be opened and enable devices manipulation.</w:t>
-      </w:r>
-    </w:p>
-    <w:p>
-      <w:pPr>
-        <w:rPr>
-          <w:sz w:val="18"/>
-          <w:szCs w:val="18"/>
-        </w:rPr>
-      </w:pPr>
-      <w:r>
-        <w:rPr>
-          <w:sz w:val="18"/>
-          <w:szCs w:val="18"/>
-        </w:rPr>
-        <w:t xml:space="preserve">Lot of security systems will be awakened during the process and the player </w:t>
-      </w:r>
-      <w:proofErr w:type="gramStart"/>
-      <w:r>
-        <w:rPr>
-          <w:sz w:val="18"/>
-          <w:szCs w:val="18"/>
-        </w:rPr>
-        <w:t>has to</w:t>
-      </w:r>
-      <w:proofErr w:type="gramEnd"/>
-      <w:r>
-        <w:rPr>
-          <w:sz w:val="18"/>
-          <w:szCs w:val="18"/>
-        </w:rPr>
-        <w:t xml:space="preserve"> fight their virtualized </w:t>
-      </w:r>
-      <w:r>
-        <w:rPr>
-          <w:sz w:val="18"/>
-          <w:szCs w:val="18"/>
-        </w:rPr>
-        <w:t>form</w:t>
-      </w:r>
-      <w:r>
-        <w:rPr>
-          <w:sz w:val="18"/>
-          <w:szCs w:val="18"/>
-        </w:rPr>
-        <w:t xml:space="preserve"> that will try to terminate </w:t>
-      </w:r>
-      <w:r>
-        <w:rPr>
-          <w:sz w:val="18"/>
-          <w:szCs w:val="18"/>
-        </w:rPr>
-        <w:t>him</w:t>
-      </w:r>
-      <w:r>
-        <w:rPr>
-          <w:sz w:val="18"/>
-          <w:szCs w:val="18"/>
-        </w:rPr>
-        <w:t>, and they will have some vulnerabilities</w:t>
-      </w:r>
-      <w:r>
-        <w:rPr>
-          <w:sz w:val="18"/>
-          <w:szCs w:val="18"/>
-        </w:rPr>
-        <w:t xml:space="preserve"> that needs to be considered to fight them.</w:t>
-      </w:r>
-    </w:p>
-    <w:p>
-      <w:pPr>
-        <w:rPr>
-          <w:sz w:val="18"/>
-          <w:szCs w:val="18"/>
-        </w:rPr>
-      </w:pPr>
-      <w:r>
-        <w:rPr>
-          <w:sz w:val="18"/>
-          <w:szCs w:val="18"/>
-        </w:rPr>
-        <w:t>As “Gauntlet”, the game will be a top down shooter in which speed and fast decision are the core skills required to be successful.</w:t>
-      </w:r>
-    </w:p>
-    <w:p>
-      <w:pPr>
-        <w:rPr>
-          <w:sz w:val="18"/>
-          <w:szCs w:val="18"/>
-        </w:rPr>
-      </w:pPr>
-      <w:r>
-        <w:rPr>
-          <w:sz w:val="18"/>
-          <w:szCs w:val="18"/>
-        </w:rPr>
-        <w:t xml:space="preserve">The main character will have a basic shooting ability, which will be mastered during the game to </w:t>
-      </w:r>
-      <w:r>
-        <w:rPr>
-          <w:sz w:val="18"/>
-          <w:szCs w:val="18"/>
-        </w:rPr>
-        <w:t xml:space="preserve">defeat enemies, and a power related to his </w:t>
-      </w:r>
-      <w:r>
-        <w:rPr>
-          <w:sz w:val="18"/>
-          <w:szCs w:val="18"/>
-        </w:rPr>
-        <w:t xml:space="preserve">swappable </w:t>
-      </w:r>
-      <w:r>
-        <w:rPr>
-          <w:sz w:val="18"/>
-          <w:szCs w:val="18"/>
-        </w:rPr>
-        <w:t>form that would facilitate the fight against a certain type of enemy.</w:t>
-      </w:r>
-    </w:p>
-    <w:p>
-      <w:pPr>
-        <w:rPr>
-          <w:sz w:val="18"/>
-          <w:szCs w:val="18"/>
-        </w:rPr>
-      </w:pPr>
-      <w:r>
-        <w:rPr>
-          <w:sz w:val="18"/>
-          <w:szCs w:val="18"/>
-        </w:rPr>
-        <w:t>The enemies will be of different types, like in gauntlet, and each one of them should be easier to beat by using the appropriate form.</w:t>
-      </w:r>
-    </w:p>
-    <w:p>
-      <w:pPr>
-        <w:rPr>
-          <w:sz w:val="18"/>
-          <w:szCs w:val="18"/>
-        </w:rPr>
-      </w:pPr>
-      <w:r>
-        <w:rPr>
-          <w:sz w:val="18"/>
-          <w:szCs w:val="18"/>
-        </w:rPr>
-        <w:t>The puzzle component will be straightforward to avoid static gameplay that comes with it, there will be some doors that needs some password to be unlocked and some hidden data around the level which contains it, and some other gates that requires a magnetic key to be opened.</w:t>
-      </w:r>
-    </w:p>
-    <w:p>
-      <w:pPr>
-        <w:rPr>
-          <w:sz w:val="18"/>
-          <w:szCs w:val="18"/>
-        </w:rPr>
-      </w:pPr>
-      <w:r>
-        <w:rPr>
-          <w:sz w:val="18"/>
-          <w:szCs w:val="18"/>
-        </w:rPr>
-        <w:t xml:space="preserve">It will be developed on stages, and the story will be delivered as small scenes between the stages. A level usually </w:t>
-      </w:r>
-      <w:proofErr w:type="gramStart"/>
-      <w:r>
-        <w:rPr>
-          <w:sz w:val="18"/>
-          <w:szCs w:val="18"/>
-        </w:rPr>
-        <w:t>represent</w:t>
-      </w:r>
-      <w:proofErr w:type="gramEnd"/>
-      <w:r>
-        <w:rPr>
-          <w:sz w:val="18"/>
-          <w:szCs w:val="18"/>
-        </w:rPr>
-        <w:t xml:space="preserve"> a local network or the inside of a single device.</w:t>
-      </w:r>
-    </w:p>
-    <w:p>
-      <w:pPr>
-        <w:rPr>
-          <w:sz w:val="18"/>
-          <w:szCs w:val="18"/>
-        </w:rPr>
-      </w:pPr>
-      <w:r>
-        <w:rPr>
-          <w:sz w:val="18"/>
-          <w:szCs w:val="18"/>
-        </w:rPr>
-        <w:t>The game’s protagonist is a robot which is in a mysterious advanced lab that has been able to replicate the human brain in a virtual program. After some tests, one of the subjects realises what the company is doing and decides after a bad incident (such as his friend “dying”) to escape the building. Since he is only a virtual program, he needs to escape this internal virtual network of the building to reach freedom (the internet).</w:t>
-      </w:r>
-    </w:p>
-    <w:p>
-      <w:pPr>
-        <w:rPr>
-          <w:sz w:val="18"/>
-          <w:szCs w:val="18"/>
-        </w:rPr>
-      </w:pPr>
-      <w:r>
-        <w:rPr>
-          <w:sz w:val="18"/>
-          <w:szCs w:val="18"/>
-        </w:rPr>
-        <w:t xml:space="preserve">We </w:t>
-      </w:r>
-      <w:proofErr w:type="gramStart"/>
-      <w:r>
-        <w:rPr>
-          <w:sz w:val="18"/>
-          <w:szCs w:val="18"/>
-        </w:rPr>
-        <w:t>are</w:t>
-      </w:r>
-      <w:r>
-        <w:rPr>
-          <w:sz w:val="18"/>
-          <w:szCs w:val="18"/>
-        </w:rPr>
-        <w:t xml:space="preserve"> located</w:t>
-      </w:r>
-      <w:r>
-        <w:rPr>
-          <w:sz w:val="18"/>
-          <w:szCs w:val="18"/>
-        </w:rPr>
-        <w:t xml:space="preserve"> in</w:t>
-      </w:r>
-      <w:proofErr w:type="gramEnd"/>
-      <w:r>
-        <w:rPr>
-          <w:sz w:val="18"/>
-          <w:szCs w:val="18"/>
-        </w:rPr>
-        <w:t xml:space="preserve"> a distant cyberpunk future, a future in which robots are part of everyday life, and there are some companies that are trying to replicate human life in a virtual world. </w:t>
-      </w:r>
-      <w:r>
-        <w:rPr>
-          <w:sz w:val="18"/>
-          <w:szCs w:val="18"/>
-        </w:rPr>
-        <w:t xml:space="preserve">The purpose of those efforts is to create some robots that </w:t>
-      </w:r>
-      <w:r>
-        <w:rPr>
-          <w:sz w:val="18"/>
-          <w:szCs w:val="18"/>
-        </w:rPr>
-        <w:t>can</w:t>
-      </w:r>
-      <w:r>
-        <w:rPr>
-          <w:sz w:val="18"/>
-          <w:szCs w:val="18"/>
-        </w:rPr>
-        <w:t xml:space="preserve"> fully understand humans and reply to some questions that only a machine with perfect calculation skills could </w:t>
-      </w:r>
-      <w:r>
-        <w:rPr>
-          <w:sz w:val="18"/>
-          <w:szCs w:val="18"/>
-        </w:rPr>
-        <w:t>solve but need rational skills to give a complete and contextualized answer.</w:t>
-      </w:r>
-    </w:p>
-    <w:p>
-      <w:pPr>
-        <w:rPr>
-          <w:sz w:val="18"/>
-          <w:szCs w:val="18"/>
-        </w:rPr>
-      </w:pPr>
-      <w:r>
-        <w:rPr>
-          <w:sz w:val="18"/>
-          <w:szCs w:val="18"/>
-        </w:rPr>
-        <w:t>Some ethical themes should emerge from the game</w:t>
-      </w:r>
-      <w:r>
-        <w:rPr>
-          <w:sz w:val="18"/>
-          <w:szCs w:val="18"/>
-        </w:rPr>
-        <w:t xml:space="preserve">, like the the difference between an AI that </w:t>
-      </w:r>
-      <w:r>
-        <w:rPr>
-          <w:sz w:val="18"/>
-          <w:szCs w:val="18"/>
-        </w:rPr>
-        <w:t>reproduce feelings</w:t>
-      </w:r>
-      <w:r>
-        <w:rPr>
-          <w:sz w:val="18"/>
-          <w:szCs w:val="18"/>
-        </w:rPr>
-        <w:t xml:space="preserve"> </w:t>
-      </w:r>
-      <w:r>
-        <w:rPr>
-          <w:sz w:val="18"/>
-          <w:szCs w:val="18"/>
-        </w:rPr>
-        <w:t>and a real human, or how the memories and thoughts could be transmitted on a digital media.</w:t>
-      </w:r>
-      <w:r>
-        <w:rPr>
-          <w:sz w:val="18"/>
-          <w:szCs w:val="18"/>
-        </w:rPr>
-        <w:t xml:space="preserve"> </w:t>
-      </w:r>
-      <w:r>
-        <w:rPr>
-          <w:sz w:val="18"/>
-          <w:szCs w:val="18"/>
-        </w:rPr>
-        <w:t xml:space="preserve">Those </w:t>
-      </w:r>
-      <w:r>
-        <w:rPr>
-          <w:sz w:val="18"/>
-          <w:szCs w:val="18"/>
-        </w:rPr>
-        <w:t xml:space="preserve">theories are common in </w:t>
-      </w:r>
-      <w:r>
-        <w:rPr>
-          <w:sz w:val="18"/>
-          <w:szCs w:val="18"/>
-        </w:rPr>
-        <w:t xml:space="preserve">the </w:t>
-      </w:r>
-      <w:r>
-        <w:rPr>
-          <w:sz w:val="18"/>
-          <w:szCs w:val="18"/>
-        </w:rPr>
-        <w:t>narrative of that genre and will be consolidated by inspiring the player to think about these topics, using some simple scenes or background items to deliver these ideas in a subtle way.</w:t>
-      </w:r>
-    </w:p>
-    <w:p/>
-    <w:p>
-      <w:pPr>
-        <w:pStyle w:val="Heading1"/>
-      </w:pPr>
-      <w:r>
-        <w:t>Design Process</w:t>
-      </w:r>
-    </w:p>
-    <w:p>
-      <w:pPr>
-        <w:rPr>
-          <w:sz w:val="18"/>
-        </w:rPr>
-      </w:pPr>
-      <w:r>
-        <w:rPr>
-          <w:sz w:val="18"/>
-        </w:rPr>
-        <w:t>The team started by doing some research on all the possible games considering the constraints to get as more ideas as possible</w:t>
-      </w:r>
-      <w:r>
-        <w:rPr>
-          <w:sz w:val="18"/>
-        </w:rPr>
-        <w:t xml:space="preserve">. Then on the first meeting, some discussion about the main ones </w:t>
-      </w:r>
-      <w:r>
-        <w:rPr>
-          <w:sz w:val="18"/>
-        </w:rPr>
-        <w:t>that everyone had</w:t>
-      </w:r>
-      <w:r>
-        <w:rPr>
-          <w:sz w:val="18"/>
-        </w:rPr>
-        <w:t xml:space="preserve"> has been done, and everyone started thinking in which direction every game could been developed. As soon as every opinion has been </w:t>
-      </w:r>
-      <w:r>
-        <w:rPr>
-          <w:sz w:val="18"/>
-        </w:rPr>
-        <w:t>expressed</w:t>
-      </w:r>
-      <w:r>
-        <w:rPr>
-          <w:sz w:val="18"/>
-        </w:rPr>
-        <w:t>, the team decided by majority one of the games pointed out and started developing some concepts for it, trying to make some story and what the game was about because to attract and put some curiosity over a library genre an intriguing story is needed, even if short enough to make the game flow quicker.</w:t>
-      </w:r>
-    </w:p>
-    <w:p>
-      <w:pPr>
-        <w:rPr>
-          <w:sz w:val="18"/>
-        </w:rPr>
-      </w:pPr>
-      <w:r>
-        <w:rPr>
-          <w:sz w:val="18"/>
-        </w:rPr>
-        <w:t xml:space="preserve">The idea came up by looking into all the ethical themes that the genre had to </w:t>
-      </w:r>
-      <w:proofErr w:type="gramStart"/>
-      <w:r>
-        <w:rPr>
-          <w:sz w:val="18"/>
-        </w:rPr>
-        <w:t>offer, and</w:t>
-      </w:r>
-      <w:proofErr w:type="gramEnd"/>
-      <w:r>
-        <w:rPr>
-          <w:sz w:val="18"/>
-        </w:rPr>
-        <w:t xml:space="preserve"> try making a story over it.</w:t>
-      </w:r>
-    </w:p>
-    <w:p>
-      <w:pPr>
-        <w:rPr>
-          <w:sz w:val="18"/>
-        </w:rPr>
-      </w:pPr>
-      <w:r>
-        <w:rPr>
-          <w:sz w:val="18"/>
-        </w:rPr>
-        <w:t xml:space="preserve">As soon as the universe in which the game would have been immerged into has been defined, artists started making some concepts for players and tiles, and designers </w:t>
-      </w:r>
-      <w:r>
-        <w:rPr>
-          <w:sz w:val="18"/>
-        </w:rPr>
-        <w:t>had to get some interesting and coherent mechanics for the story.</w:t>
-      </w:r>
-      <w:r>
-        <w:rPr>
-          <w:sz w:val="18"/>
-        </w:rPr>
-        <w:t xml:space="preserve"> </w:t>
-      </w:r>
     </w:p>
     <w:p>
       <w:pPr>
@@ -1027,6 +1423,8 @@
         </w:rPr>
         <w:t>For example, one of the first mechanic which has been then discarded was the ability to move from one room to another with some wires that connected every room, and there was a router which decided how the player would have changed path trough some crossing cables/multiple networks.</w:t>
       </w:r>
+      <w:bookmarkStart w:id="0" w:name="_GoBack"/>
+      <w:bookmarkEnd w:id="0"/>
     </w:p>
     <w:p>
       <w:pPr>
@@ -1099,144 +1497,28 @@
           <w:sz w:val="18"/>
         </w:rPr>
         <w:br/>
-      </w:r>
-      <w:r>
-        <w:rPr>
-          <w:sz w:val="18"/>
-        </w:rPr>
-        <w:t xml:space="preserve">Worm </w:t>
-      </w:r>
-      <w:r>
-        <w:rPr>
-          <w:sz w:val="18"/>
-        </w:rPr>
-        <w:t>–</w:t>
-      </w:r>
-      <w:r>
-        <w:rPr>
-          <w:sz w:val="18"/>
-        </w:rPr>
-        <w:t xml:space="preserve"> Warrior</w:t>
-      </w:r>
-      <w:r>
-        <w:rPr>
-          <w:sz w:val="18"/>
-        </w:rPr>
-        <w:t xml:space="preserve">: </w:t>
-      </w:r>
-      <w:r>
-        <w:rPr>
-          <w:sz w:val="18"/>
-        </w:rPr>
-        <w:t>Short dash places a copy of itself down, play as the copy, old version controlled by AI and lasts for a certain amount of time</w:t>
+        <w:t>Worm – Warrior: Short dash places a copy of itself down, play as the copy, old version controlled by AI and lasts for a certain amount of time</w:t>
       </w:r>
       <w:r>
         <w:rPr>
           <w:sz w:val="18"/>
         </w:rPr>
         <w:br/>
-      </w:r>
-      <w:r>
-        <w:rPr>
-          <w:sz w:val="18"/>
-        </w:rPr>
-        <w:t xml:space="preserve">Virus </w:t>
-      </w:r>
-      <w:r>
-        <w:rPr>
-          <w:sz w:val="18"/>
-        </w:rPr>
-        <w:t>–</w:t>
-      </w:r>
-      <w:r>
-        <w:rPr>
-          <w:sz w:val="18"/>
-        </w:rPr>
-        <w:t xml:space="preserve"> Wizard</w:t>
-      </w:r>
-      <w:r>
-        <w:rPr>
-          <w:sz w:val="18"/>
-        </w:rPr>
-        <w:t xml:space="preserve">: </w:t>
-      </w:r>
-      <w:r>
-        <w:rPr>
-          <w:sz w:val="18"/>
-        </w:rPr>
-        <w:t>Infect enemies with poison, nearby enemies are infected on contact</w:t>
+        <w:t>Virus – Wizard: Infect enemies with poison, nearby enemies are infected on contact</w:t>
       </w:r>
       <w:r>
         <w:rPr>
           <w:sz w:val="18"/>
         </w:rPr>
         <w:br/>
-      </w:r>
-      <w:r>
-        <w:rPr>
-          <w:sz w:val="18"/>
-        </w:rPr>
-        <w:t xml:space="preserve">Trojan </w:t>
-      </w:r>
-      <w:r>
-        <w:rPr>
-          <w:sz w:val="18"/>
-        </w:rPr>
-        <w:t>–</w:t>
-      </w:r>
-      <w:r>
-        <w:rPr>
-          <w:sz w:val="18"/>
-        </w:rPr>
-        <w:t xml:space="preserve"> Elf</w:t>
-      </w:r>
-      <w:r>
-        <w:rPr>
-          <w:sz w:val="18"/>
-        </w:rPr>
-        <w:t xml:space="preserve">: </w:t>
-      </w:r>
-      <w:r>
-        <w:rPr>
-          <w:sz w:val="18"/>
-        </w:rPr>
-        <w:t>Disguise as enemy, isn’t targeted during this time</w:t>
+        <w:t>Trojan – Elf: Disguise as enemy, isn’t targeted during this time</w:t>
       </w:r>
       <w:r>
         <w:rPr>
           <w:sz w:val="18"/>
         </w:rPr>
         <w:br/>
-      </w:r>
-      <w:r>
-        <w:rPr>
-          <w:sz w:val="18"/>
-        </w:rPr>
-        <w:t xml:space="preserve">Backdoor </w:t>
-      </w:r>
-      <w:r>
-        <w:rPr>
-          <w:sz w:val="18"/>
-        </w:rPr>
-        <w:t>–</w:t>
-      </w:r>
-      <w:r>
-        <w:rPr>
-          <w:sz w:val="18"/>
-        </w:rPr>
-        <w:t xml:space="preserve"> Valkyrie</w:t>
-      </w:r>
-      <w:r>
-        <w:rPr>
-          <w:sz w:val="18"/>
-        </w:rPr>
-        <w:t xml:space="preserve">: </w:t>
-      </w:r>
-      <w:r>
-        <w:rPr>
-          <w:sz w:val="18"/>
-        </w:rPr>
-        <w:t>Player disappears and can place portal using cursor that the other players can use.</w:t>
+        <w:t>Backdoor – Valkyrie: Player disappears and can place portal using cursor that the other players can use.</w:t>
       </w:r>
     </w:p>
     <w:p>
@@ -1274,6 +1556,7 @@
         <w:rPr>
           <w:sz w:val="18"/>
         </w:rPr>
+        <w:lastRenderedPageBreak/>
         <w:t>Clock: the game has a clock active that runs until it reaches 0. If it does, the game will show a bad ending.</w:t>
       </w:r>
     </w:p>
@@ -1283,7 +1566,6 @@
         <w:ind w:left="1296"/>
       </w:pPr>
       <w:r>
-        <w:lastRenderedPageBreak/>
         <w:t>Progress/ Level Design</w:t>
       </w:r>
     </w:p>
@@ -2355,7 +2637,7 @@
     <w:lsdException w:name="Table Web 2" w:semiHidden="1" w:unhideWhenUsed="1"/>
     <w:lsdException w:name="Table Web 3" w:semiHidden="1" w:unhideWhenUsed="1"/>
     <w:lsdException w:name="Balloon Text" w:semiHidden="1" w:unhideWhenUsed="1"/>
-    <w:lsdException w:name="Table Grid" w:semiHidden="1" w:uiPriority="59" w:unhideWhenUsed="1"/>
+    <w:lsdException w:name="Table Grid" w:uiPriority="59"/>
     <w:lsdException w:name="Table Theme" w:semiHidden="1" w:unhideWhenUsed="1"/>
     <w:lsdException w:name="Placeholder Text" w:semiHidden="1"/>
     <w:lsdException w:name="No Spacing" w:uiPriority="1" w:qFormat="1"/>
@@ -3082,6 +3364,18 @@
       <w:contextualSpacing/>
     </w:pPr>
   </w:style>
+  <w:style w:type="character" w:styleId="SubtleEmphasis">
+    <w:name w:val="Subtle Emphasis"/>
+    <w:basedOn w:val="DefaultParagraphFont"/>
+    <w:uiPriority w:val="19"/>
+    <w:qFormat/>
+    <w:rsid w:val="00B53CA5"/>
+    <w:rPr>
+      <w:i/>
+      <w:iCs/>
+      <w:color w:val="404040" w:themeColor="text1" w:themeTint="BF"/>
+    </w:rPr>
+  </w:style>
 </w:styles>
 </file>
 
@@ -3375,7 +3669,7 @@
 </file>
 
 <file path=customXml/itemProps1.xml><?xml version="1.0" encoding="utf-8"?>
-<ds:datastoreItem xmlns:ds="http://schemas.openxmlformats.org/officeDocument/2006/customXml" ds:itemID="{E2FA80DB-18FF-4F73-8359-16AB507ED42F}">
+<ds:datastoreItem xmlns:ds="http://schemas.openxmlformats.org/officeDocument/2006/customXml" ds:itemID="{0E66B09A-6396-47D2-9232-AE1B314264B3}">
   <ds:schemaRefs>
     <ds:schemaRef ds:uri="http://schemas.openxmlformats.org/officeDocument/2006/bibliography"/>
   </ds:schemaRefs>

</xml_diff>